<commit_message>
Data extraction and fusion
</commit_message>
<xml_diff>
--- a/Data.docx
+++ b/Data.docx
@@ -1,7 +1,7 @@
 
 <file path=word/document.xml><?xml version="1.0" encoding="utf-8"?>
-<w:document xmlns:wpc="http://schemas.microsoft.com/office/word/2010/wordprocessingCanvas" xmlns:cx="http://schemas.microsoft.com/office/drawing/2014/chartex" xmlns:cx1="http://schemas.microsoft.com/office/drawing/2015/9/8/chartex" xmlns:cx2="http://schemas.microsoft.com/office/drawing/2015/10/21/chartex" xmlns:cx3="http://schemas.microsoft.com/office/drawing/2016/5/9/chartex" xmlns:cx4="http://schemas.microsoft.com/office/drawing/2016/5/10/chartex" xmlns:cx5="http://schemas.microsoft.com/office/drawing/2016/5/11/chartex" xmlns:cx6="http://schemas.microsoft.com/office/drawing/2016/5/12/chartex" xmlns:cx7="http://schemas.microsoft.com/office/drawing/2016/5/13/chartex" xmlns:cx8="http://schemas.microsoft.com/office/drawing/2016/5/14/chartex" xmlns:mc="http://schemas.openxmlformats.org/markup-compatibility/2006" xmlns:aink="http://schemas.microsoft.com/office/drawing/2016/ink" xmlns:am3d="http://schemas.microsoft.com/office/drawing/2017/model3d" xmlns:o="urn:schemas-microsoft-com:office:office" xmlns:r="http://schemas.openxmlformats.org/officeDocument/2006/relationships" xmlns:m="http://schemas.openxmlformats.org/officeDocument/2006/math" xmlns:v="urn:schemas-microsoft-com:vml" xmlns:wp14="http://schemas.microsoft.com/office/word/2010/wordprocessingDrawing" xmlns:wp="http://schemas.openxmlformats.org/drawingml/2006/wordprocessingDrawing" xmlns:w10="urn:schemas-microsoft-com:office:word" xmlns:w="http://schemas.openxmlformats.org/wordprocessingml/2006/main" xmlns:w14="http://schemas.microsoft.com/office/word/2010/wordml" xmlns:w15="http://schemas.microsoft.com/office/word/2012/wordml" xmlns:w16se="http://schemas.microsoft.com/office/word/2015/wordml/symex" xmlns:wpg="http://schemas.microsoft.com/office/word/2010/wordprocessingGroup" xmlns:wpi="http://schemas.microsoft.com/office/word/2010/wordprocessingInk" xmlns:wne="http://schemas.microsoft.com/office/word/2006/wordml" xmlns:wps="http://schemas.microsoft.com/office/word/2010/wordprocessingShape" mc:Ignorable="w14 w15 w16se wp14">
-  <w:background w:color="B0DDAA" w:themeColor="background1" w:themeShade="E5"/>
+<w:document xmlns:wpc="http://schemas.microsoft.com/office/word/2010/wordprocessingCanvas" xmlns:mc="http://schemas.openxmlformats.org/markup-compatibility/2006" xmlns:o="urn:schemas-microsoft-com:office:office" xmlns:r="http://schemas.openxmlformats.org/officeDocument/2006/relationships" xmlns:m="http://schemas.openxmlformats.org/officeDocument/2006/math" xmlns:v="urn:schemas-microsoft-com:vml" xmlns:wp14="http://schemas.microsoft.com/office/word/2010/wordprocessingDrawing" xmlns:wp="http://schemas.openxmlformats.org/drawingml/2006/wordprocessingDrawing" xmlns:w10="urn:schemas-microsoft-com:office:word" xmlns:w="http://schemas.openxmlformats.org/wordprocessingml/2006/main" xmlns:w14="http://schemas.microsoft.com/office/word/2010/wordml" xmlns:w15="http://schemas.microsoft.com/office/word/2012/wordml" xmlns:wpg="http://schemas.microsoft.com/office/word/2010/wordprocessingGroup" xmlns:wpi="http://schemas.microsoft.com/office/word/2010/wordprocessingInk" xmlns:wne="http://schemas.microsoft.com/office/word/2006/wordml" xmlns:wps="http://schemas.microsoft.com/office/word/2010/wordprocessingShape" mc:Ignorable="w14 w15 wp14">
+  <w:background w:color="ADDAB1" w:themeColor="background1" w:themeShade="E5"/>
   <w:body>
     <w:p>
       <w:pPr>
@@ -12,16 +12,215 @@
         </w:numPr>
         <w:ind w:firstLineChars="0"/>
       </w:pPr>
-      <w:proofErr w:type="gramStart"/>
-      <w:r>
-        <w:t>So</w:t>
-      </w:r>
-      <w:proofErr w:type="gramEnd"/>
-      <w:r>
-        <w:t xml:space="preserve"> there are 206,209 customers in total. Out of which, the last purchase of 131,209 customers are given as train set and we need to predict for the rest 75,000 customers.</w:t>
+      <w:r>
+        <w:t>So there are 206,209 customers in total. Out of which, the last purchase of 131,209 customers are given as train set and we need to predict for the rest 75,000 customers.</w:t>
+      </w:r>
+    </w:p>
+    <w:p>
+      <w:pPr>
+        <w:pStyle w:val="a3"/>
+        <w:numPr>
+          <w:ilvl w:val="0"/>
+          <w:numId w:val="1"/>
+        </w:numPr>
+        <w:ind w:firstLineChars="0"/>
+      </w:pPr>
+      <w:r>
+        <w:t> </w:t>
+      </w:r>
+      <w:r>
+        <w:t>E</w:t>
+      </w:r>
+      <w:r>
+        <w:t>val_set tells us as to which of the three datasets (prior</w:t>
+      </w:r>
+      <w:r>
+        <w:t>-</w:t>
+      </w:r>
+      <w:r>
+        <w:t xml:space="preserve"> 32434489</w:t>
+      </w:r>
+      <w:r>
+        <w:t>, train</w:t>
+      </w:r>
+      <w:r>
+        <w:t>-</w:t>
+      </w:r>
+      <w:r>
+        <w:t xml:space="preserve"> 1384617</w:t>
+      </w:r>
+      <w:r>
+        <w:t xml:space="preserve"> or test</w:t>
+      </w:r>
+      <w:r>
+        <w:t>-</w:t>
+      </w:r>
+      <w:r>
+        <w:t xml:space="preserve"> 75000</w:t>
+      </w:r>
+      <w:r>
+        <w:t>) the given row goes to.</w:t>
+      </w:r>
+    </w:p>
+    <w:p>
+      <w:pPr>
+        <w:pStyle w:val="a3"/>
+        <w:numPr>
+          <w:ilvl w:val="0"/>
+          <w:numId w:val="1"/>
+        </w:numPr>
+        <w:ind w:firstLineChars="0"/>
+      </w:pPr>
+      <w:r>
+        <w:rPr>
+          <w:noProof/>
+        </w:rPr>
+        <w:drawing>
+          <wp:inline distT="0" distB="0" distL="0" distR="0" wp14:anchorId="6930A991" wp14:editId="0BC379A7">
+            <wp:extent cx="5274310" cy="2444750"/>
+            <wp:effectExtent l="0" t="0" r="2540" b="0"/>
+            <wp:docPr id="1" name="图片 1"/>
+            <wp:cNvGraphicFramePr>
+              <a:graphicFrameLocks xmlns:a="http://schemas.openxmlformats.org/drawingml/2006/main" noChangeAspect="1"/>
+            </wp:cNvGraphicFramePr>
+            <a:graphic xmlns:a="http://schemas.openxmlformats.org/drawingml/2006/main">
+              <a:graphicData uri="http://schemas.openxmlformats.org/drawingml/2006/picture">
+                <pic:pic xmlns:pic="http://schemas.openxmlformats.org/drawingml/2006/picture">
+                  <pic:nvPicPr>
+                    <pic:cNvPr id="1" name=""/>
+                    <pic:cNvPicPr/>
+                  </pic:nvPicPr>
+                  <pic:blipFill>
+                    <a:blip r:embed="rId7"/>
+                    <a:stretch>
+                      <a:fillRect/>
+                    </a:stretch>
+                  </pic:blipFill>
+                  <pic:spPr>
+                    <a:xfrm>
+                      <a:off x="0" y="0"/>
+                      <a:ext cx="5274310" cy="2444750"/>
+                    </a:xfrm>
+                    <a:prstGeom prst="rect">
+                      <a:avLst/>
+                    </a:prstGeom>
+                  </pic:spPr>
+                </pic:pic>
+              </a:graphicData>
+            </a:graphic>
+          </wp:inline>
+        </w:drawing>
+      </w:r>
+    </w:p>
+    <w:p>
+      <w:pPr>
+        <w:pStyle w:val="a3"/>
+        <w:numPr>
+          <w:ilvl w:val="0"/>
+          <w:numId w:val="1"/>
+        </w:numPr>
+        <w:ind w:firstLineChars="0"/>
+      </w:pPr>
+      <w:r>
+        <w:t>O</w:t>
+      </w:r>
+      <w:r>
+        <w:rPr>
+          <w:rFonts w:hint="eastAsia"/>
+        </w:rPr>
+        <w:t>rders.</w:t>
+      </w:r>
+      <w:r>
+        <w:t>csv</w:t>
+      </w:r>
+      <w:r>
+        <w:t>(3421083)</w:t>
+      </w:r>
+      <w:r>
+        <w:t>+order_products_train.csv</w:t>
+      </w:r>
+      <w:r>
+        <w:t>(</w:t>
+      </w:r>
+      <w:r>
+        <w:t>1384617</w:t>
+      </w:r>
+      <w:r>
+        <w:t>)</w:t>
+      </w:r>
+      <w:r>
+        <w:t>+goods.csv=order_details.csv</w:t>
+      </w:r>
+      <w:r>
+        <w:t>(</w:t>
+      </w:r>
+      <w:r>
+        <w:t>1384617</w:t>
+      </w:r>
+      <w:r>
+        <w:t>)</w:t>
+      </w:r>
+      <w:r>
+        <w:t>---on “order_id”</w:t>
+      </w:r>
+    </w:p>
+    <w:p>
+      <w:pPr>
+        <w:pStyle w:val="a3"/>
+        <w:numPr>
+          <w:ilvl w:val="0"/>
+          <w:numId w:val="1"/>
+        </w:numPr>
+        <w:ind w:firstLineChars="0"/>
+      </w:pPr>
+      <w:r>
+        <w:t>Order_details.csv+</w:t>
+      </w:r>
+      <w:r>
+        <w:t>(concat)+</w:t>
+      </w:r>
+      <w:r>
+        <w:t>merge(merge(op_prior.csv</w:t>
+      </w:r>
+      <w:r>
+        <w:t>(</w:t>
+      </w:r>
+      <w:r>
+        <w:t>32434489</w:t>
+      </w:r>
+      <w:r>
+        <w:t>)</w:t>
+      </w:r>
+      <w:r>
+        <w:t>+goods), orders)=o</w:t>
       </w:r>
       <w:bookmarkStart w:id="0" w:name="_GoBack"/>
       <w:bookmarkEnd w:id="0"/>
+      <w:r>
+        <w:t>rder_details.csv</w:t>
+      </w:r>
+      <w:r>
+        <w:t>(</w:t>
+      </w:r>
+      <w:r>
+        <w:t>33819114</w:t>
+      </w:r>
+      <w:r>
+        <w:t>)</w:t>
+      </w:r>
+    </w:p>
+    <w:p>
+      <w:pPr>
+        <w:pStyle w:val="a3"/>
+        <w:numPr>
+          <w:ilvl w:val="0"/>
+          <w:numId w:val="1"/>
+        </w:numPr>
+        <w:ind w:firstLineChars="0"/>
+      </w:pPr>
+      <w:r>
+        <w:t>test_orders = orders[orders.eval_set == 'test']</w:t>
+      </w:r>
     </w:p>
     <w:sectPr>
       <w:pgSz w:w="11906" w:h="16838"/>
@@ -33,9 +232,47 @@
 </w:document>
 </file>
 
+<file path=word/endnotes.xml><?xml version="1.0" encoding="utf-8"?>
+<w:endnotes xmlns:wpc="http://schemas.microsoft.com/office/word/2010/wordprocessingCanvas" xmlns:mc="http://schemas.openxmlformats.org/markup-compatibility/2006" xmlns:o="urn:schemas-microsoft-com:office:office" xmlns:r="http://schemas.openxmlformats.org/officeDocument/2006/relationships" xmlns:m="http://schemas.openxmlformats.org/officeDocument/2006/math" xmlns:v="urn:schemas-microsoft-com:vml" xmlns:wp14="http://schemas.microsoft.com/office/word/2010/wordprocessingDrawing" xmlns:wp="http://schemas.openxmlformats.org/drawingml/2006/wordprocessingDrawing" xmlns:w10="urn:schemas-microsoft-com:office:word" xmlns:w="http://schemas.openxmlformats.org/wordprocessingml/2006/main" xmlns:w14="http://schemas.microsoft.com/office/word/2010/wordml" xmlns:w15="http://schemas.microsoft.com/office/word/2012/wordml" xmlns:wpg="http://schemas.microsoft.com/office/word/2010/wordprocessingGroup" xmlns:wpi="http://schemas.microsoft.com/office/word/2010/wordprocessingInk" xmlns:wne="http://schemas.microsoft.com/office/word/2006/wordml" xmlns:wps="http://schemas.microsoft.com/office/word/2010/wordprocessingShape" mc:Ignorable="w14 w15 wp14">
+  <w:endnote w:type="separator" w:id="-1">
+    <w:p>
+      <w:r>
+        <w:separator/>
+      </w:r>
+    </w:p>
+  </w:endnote>
+  <w:endnote w:type="continuationSeparator" w:id="0">
+    <w:p>
+      <w:r>
+        <w:continuationSeparator/>
+      </w:r>
+    </w:p>
+  </w:endnote>
+</w:endnotes>
+</file>
+
+<file path=word/footnotes.xml><?xml version="1.0" encoding="utf-8"?>
+<w:footnotes xmlns:wpc="http://schemas.microsoft.com/office/word/2010/wordprocessingCanvas" xmlns:mc="http://schemas.openxmlformats.org/markup-compatibility/2006" xmlns:o="urn:schemas-microsoft-com:office:office" xmlns:r="http://schemas.openxmlformats.org/officeDocument/2006/relationships" xmlns:m="http://schemas.openxmlformats.org/officeDocument/2006/math" xmlns:v="urn:schemas-microsoft-com:vml" xmlns:wp14="http://schemas.microsoft.com/office/word/2010/wordprocessingDrawing" xmlns:wp="http://schemas.openxmlformats.org/drawingml/2006/wordprocessingDrawing" xmlns:w10="urn:schemas-microsoft-com:office:word" xmlns:w="http://schemas.openxmlformats.org/wordprocessingml/2006/main" xmlns:w14="http://schemas.microsoft.com/office/word/2010/wordml" xmlns:w15="http://schemas.microsoft.com/office/word/2012/wordml" xmlns:wpg="http://schemas.microsoft.com/office/word/2010/wordprocessingGroup" xmlns:wpi="http://schemas.microsoft.com/office/word/2010/wordprocessingInk" xmlns:wne="http://schemas.microsoft.com/office/word/2006/wordml" xmlns:wps="http://schemas.microsoft.com/office/word/2010/wordprocessingShape" mc:Ignorable="w14 w15 wp14">
+  <w:footnote w:type="separator" w:id="-1">
+    <w:p>
+      <w:r>
+        <w:separator/>
+      </w:r>
+    </w:p>
+  </w:footnote>
+  <w:footnote w:type="continuationSeparator" w:id="0">
+    <w:p>
+      <w:r>
+        <w:continuationSeparator/>
+      </w:r>
+    </w:p>
+  </w:footnote>
+</w:footnotes>
+</file>
+
 <file path=word/numbering.xml><?xml version="1.0" encoding="utf-8"?>
-<w:numbering xmlns:wpc="http://schemas.microsoft.com/office/word/2010/wordprocessingCanvas" xmlns:cx="http://schemas.microsoft.com/office/drawing/2014/chartex" xmlns:cx1="http://schemas.microsoft.com/office/drawing/2015/9/8/chartex" xmlns:cx2="http://schemas.microsoft.com/office/drawing/2015/10/21/chartex" xmlns:cx3="http://schemas.microsoft.com/office/drawing/2016/5/9/chartex" xmlns:cx4="http://schemas.microsoft.com/office/drawing/2016/5/10/chartex" xmlns:cx5="http://schemas.microsoft.com/office/drawing/2016/5/11/chartex" xmlns:cx6="http://schemas.microsoft.com/office/drawing/2016/5/12/chartex" xmlns:cx7="http://schemas.microsoft.com/office/drawing/2016/5/13/chartex" xmlns:cx8="http://schemas.microsoft.com/office/drawing/2016/5/14/chartex" xmlns:mc="http://schemas.openxmlformats.org/markup-compatibility/2006" xmlns:aink="http://schemas.microsoft.com/office/drawing/2016/ink" xmlns:am3d="http://schemas.microsoft.com/office/drawing/2017/model3d" xmlns:o="urn:schemas-microsoft-com:office:office" xmlns:r="http://schemas.openxmlformats.org/officeDocument/2006/relationships" xmlns:m="http://schemas.openxmlformats.org/officeDocument/2006/math" xmlns:v="urn:schemas-microsoft-com:vml" xmlns:wp14="http://schemas.microsoft.com/office/word/2010/wordprocessingDrawing" xmlns:wp="http://schemas.openxmlformats.org/drawingml/2006/wordprocessingDrawing" xmlns:w10="urn:schemas-microsoft-com:office:word" xmlns:w="http://schemas.openxmlformats.org/wordprocessingml/2006/main" xmlns:w14="http://schemas.microsoft.com/office/word/2010/wordml" xmlns:w15="http://schemas.microsoft.com/office/word/2012/wordml" xmlns:w16se="http://schemas.microsoft.com/office/word/2015/wordml/symex" xmlns:wpg="http://schemas.microsoft.com/office/word/2010/wordprocessingGroup" xmlns:wpi="http://schemas.microsoft.com/office/word/2010/wordprocessingInk" xmlns:wne="http://schemas.microsoft.com/office/word/2006/wordml" xmlns:wps="http://schemas.microsoft.com/office/word/2010/wordprocessingShape" mc:Ignorable="w14 w15 w16se wp14">
-  <w:abstractNum w:abstractNumId="0" w15:restartNumberingAfterBreak="0">
+<w:numbering xmlns:wpc="http://schemas.microsoft.com/office/word/2010/wordprocessingCanvas" xmlns:mc="http://schemas.openxmlformats.org/markup-compatibility/2006" xmlns:o="urn:schemas-microsoft-com:office:office" xmlns:r="http://schemas.openxmlformats.org/officeDocument/2006/relationships" xmlns:m="http://schemas.openxmlformats.org/officeDocument/2006/math" xmlns:v="urn:schemas-microsoft-com:vml" xmlns:wp14="http://schemas.microsoft.com/office/word/2010/wordprocessingDrawing" xmlns:wp="http://schemas.openxmlformats.org/drawingml/2006/wordprocessingDrawing" xmlns:w10="urn:schemas-microsoft-com:office:word" xmlns:w="http://schemas.openxmlformats.org/wordprocessingml/2006/main" xmlns:w14="http://schemas.microsoft.com/office/word/2010/wordml" xmlns:w15="http://schemas.microsoft.com/office/word/2012/wordml" xmlns:wpg="http://schemas.microsoft.com/office/word/2010/wordprocessingGroup" xmlns:wpi="http://schemas.microsoft.com/office/word/2010/wordprocessingInk" xmlns:wne="http://schemas.microsoft.com/office/word/2006/wordml" xmlns:wps="http://schemas.microsoft.com/office/word/2010/wordprocessingShape" mc:Ignorable="w14 w15 wp14">
+  <w:abstractNum w:abstractNumId="0">
     <w:nsid w:val="649326BD"/>
     <w:multiLevelType w:val="hybridMultilevel"/>
     <w:tmpl w:val="37148190"/>
@@ -131,7 +368,7 @@
 </file>
 
 <file path=word/styles.xml><?xml version="1.0" encoding="utf-8"?>
-<w:styles xmlns:mc="http://schemas.openxmlformats.org/markup-compatibility/2006" xmlns:r="http://schemas.openxmlformats.org/officeDocument/2006/relationships" xmlns:w="http://schemas.openxmlformats.org/wordprocessingml/2006/main" xmlns:w14="http://schemas.microsoft.com/office/word/2010/wordml" xmlns:w15="http://schemas.microsoft.com/office/word/2012/wordml" xmlns:w16se="http://schemas.microsoft.com/office/word/2015/wordml/symex" mc:Ignorable="w14 w15 w16se">
+<w:styles xmlns:mc="http://schemas.openxmlformats.org/markup-compatibility/2006" xmlns:r="http://schemas.openxmlformats.org/officeDocument/2006/relationships" xmlns:w="http://schemas.openxmlformats.org/wordprocessingml/2006/main" xmlns:w14="http://schemas.microsoft.com/office/word/2010/wordml" xmlns:w15="http://schemas.microsoft.com/office/word/2012/wordml" mc:Ignorable="w14 w15">
   <w:docDefaults>
     <w:rPrDefault>
       <w:rPr>
@@ -144,7 +381,7 @@
     </w:rPrDefault>
     <w:pPrDefault/>
   </w:docDefaults>
-  <w:latentStyles w:defLockedState="0" w:defUIPriority="99" w:defSemiHidden="0" w:defUnhideWhenUsed="0" w:defQFormat="0" w:count="375">
+  <w:latentStyles w:defLockedState="0" w:defUIPriority="99" w:defSemiHidden="0" w:defUnhideWhenUsed="0" w:defQFormat="0" w:count="371">
     <w:lsdException w:name="Normal" w:uiPriority="0" w:qFormat="1"/>
     <w:lsdException w:name="heading 1" w:uiPriority="9" w:qFormat="1"/>
     <w:lsdException w:name="heading 2" w:semiHidden="1" w:uiPriority="9" w:unhideWhenUsed="1" w:qFormat="1"/>
@@ -516,10 +753,6 @@
     <w:lsdException w:name="List Table 5 Dark Accent 6" w:uiPriority="50"/>
     <w:lsdException w:name="List Table 6 Colorful Accent 6" w:uiPriority="51"/>
     <w:lsdException w:name="List Table 7 Colorful Accent 6" w:uiPriority="52"/>
-    <w:lsdException w:name="Mention" w:semiHidden="1" w:unhideWhenUsed="1"/>
-    <w:lsdException w:name="Smart Hyperlink" w:semiHidden="1" w:unhideWhenUsed="1"/>
-    <w:lsdException w:name="Hashtag" w:semiHidden="1" w:unhideWhenUsed="1"/>
-    <w:lsdException w:name="Unresolved Mention" w:semiHidden="1" w:unhideWhenUsed="1"/>
   </w:latentStyles>
   <w:style w:type="paragraph" w:default="1" w:styleId="a">
     <w:name w:val="Normal"/>
@@ -566,6 +799,76 @@
       <w:ind w:firstLineChars="200" w:firstLine="420"/>
     </w:pPr>
   </w:style>
+  <w:style w:type="paragraph" w:styleId="a4">
+    <w:name w:val="header"/>
+    <w:basedOn w:val="a"/>
+    <w:link w:val="Char"/>
+    <w:uiPriority w:val="99"/>
+    <w:unhideWhenUsed/>
+    <w:rsid w:val="00B2020F"/>
+    <w:pPr>
+      <w:pBdr>
+        <w:bottom w:val="single" w:sz="6" w:space="1" w:color="auto"/>
+      </w:pBdr>
+      <w:tabs>
+        <w:tab w:val="center" w:pos="4153"/>
+        <w:tab w:val="right" w:pos="8306"/>
+      </w:tabs>
+      <w:snapToGrid w:val="0"/>
+      <w:jc w:val="center"/>
+    </w:pPr>
+    <w:rPr>
+      <w:sz w:val="18"/>
+      <w:szCs w:val="18"/>
+    </w:rPr>
+  </w:style>
+  <w:style w:type="character" w:customStyle="1" w:styleId="Char">
+    <w:name w:val="页眉 Char"/>
+    <w:basedOn w:val="a0"/>
+    <w:link w:val="a4"/>
+    <w:uiPriority w:val="99"/>
+    <w:rsid w:val="00B2020F"/>
+    <w:rPr>
+      <w:sz w:val="18"/>
+      <w:szCs w:val="18"/>
+    </w:rPr>
+  </w:style>
+  <w:style w:type="paragraph" w:styleId="a5">
+    <w:name w:val="footer"/>
+    <w:basedOn w:val="a"/>
+    <w:link w:val="Char0"/>
+    <w:uiPriority w:val="99"/>
+    <w:unhideWhenUsed/>
+    <w:rsid w:val="00B2020F"/>
+    <w:pPr>
+      <w:tabs>
+        <w:tab w:val="center" w:pos="4153"/>
+        <w:tab w:val="right" w:pos="8306"/>
+      </w:tabs>
+      <w:snapToGrid w:val="0"/>
+      <w:jc w:val="left"/>
+    </w:pPr>
+    <w:rPr>
+      <w:sz w:val="18"/>
+      <w:szCs w:val="18"/>
+    </w:rPr>
+  </w:style>
+  <w:style w:type="character" w:customStyle="1" w:styleId="Char0">
+    <w:name w:val="页脚 Char"/>
+    <w:basedOn w:val="a0"/>
+    <w:link w:val="a5"/>
+    <w:uiPriority w:val="99"/>
+    <w:rsid w:val="00B2020F"/>
+    <w:rPr>
+      <w:sz w:val="18"/>
+      <w:szCs w:val="18"/>
+    </w:rPr>
+  </w:style>
+  <w:style w:type="character" w:customStyle="1" w:styleId="apple-converted-space">
+    <w:name w:val="apple-converted-space"/>
+    <w:basedOn w:val="a0"/>
+    <w:rsid w:val="00B2020F"/>
+  </w:style>
 </w:styles>
 </file>
 
@@ -577,7 +880,7 @@
         <a:sysClr val="windowText" lastClr="000000"/>
       </a:dk1>
       <a:lt1>
-        <a:sysClr val="window" lastClr="CEEACA"/>
+        <a:sysClr val="window" lastClr="CCE8CF"/>
       </a:lt1>
       <a:dk2>
         <a:srgbClr val="44546A"/>

</xml_diff>